<commit_message>
Set up the designReport a little bit. Can easily be modified to have a different format.
</commit_message>
<xml_diff>
--- a/designReport.docx
+++ b/designReport.docx
@@ -3,17 +3,816 @@
 <w:document xmlns:wpc="http://schemas.microsoft.com/office/word/2010/wordprocessingCanvas" xmlns:cx="http://schemas.microsoft.com/office/drawing/2014/chartex" xmlns:cx1="http://schemas.microsoft.com/office/drawing/2015/9/8/chartex" xmlns:cx2="http://schemas.microsoft.com/office/drawing/2015/10/21/chartex" xmlns:mc="http://schemas.openxmlformats.org/markup-compatibility/2006" xmlns:o="urn:schemas-microsoft-com:office:office" xmlns:r="http://schemas.openxmlformats.org/officeDocument/2006/relationships" xmlns:m="http://schemas.openxmlformats.org/officeDocument/2006/math" xmlns:v="urn:schemas-microsoft-com:vml" xmlns:wp14="http://schemas.microsoft.com/office/word/2010/wordprocessingDrawing" xmlns:wp="http://schemas.openxmlformats.org/drawingml/2006/wordprocessingDrawing" xmlns:w10="urn:schemas-microsoft-com:office:word" xmlns:w="http://schemas.openxmlformats.org/wordprocessingml/2006/main" xmlns:w14="http://schemas.microsoft.com/office/word/2010/wordml" xmlns:w15="http://schemas.microsoft.com/office/word/2012/wordml" xmlns:w16se="http://schemas.microsoft.com/office/word/2015/wordml/symex" xmlns:wpg="http://schemas.microsoft.com/office/word/2010/wordprocessingGroup" xmlns:wpi="http://schemas.microsoft.com/office/word/2010/wordprocessingInk" xmlns:wne="http://schemas.microsoft.com/office/word/2006/wordml" xmlns:wps="http://schemas.microsoft.com/office/word/2010/wordprocessingShape" mc:Ignorable="w14 w15 w16se wp14">
   <w:body>
     <w:p>
-      <w:r>
-        <w:t xml:space="preserve">This is a test </w:t>
-      </w:r>
-      <w:r>
-        <w:sym w:font="Wingdings" w:char="F04A"/>
-      </w:r>
-      <w:r>
-        <w:t xml:space="preserve"> hii</w:t>
+      <w:pPr>
+        <w:pStyle w:val="ListParagraph"/>
+        <w:numPr>
+          <w:ilvl w:val="0"/>
+          <w:numId w:val="2"/>
+        </w:numPr>
+      </w:pPr>
+      <w:r>
+        <w:t>Abstract</w:t>
+      </w:r>
+    </w:p>
+    <w:p>
+      <w:pPr>
+        <w:pStyle w:val="ListParagraph"/>
+        <w:numPr>
+          <w:ilvl w:val="0"/>
+          <w:numId w:val="2"/>
+        </w:numPr>
+      </w:pPr>
+      <w:r>
+        <w:t>Usage</w:t>
+      </w:r>
+    </w:p>
+    <w:p>
+      <w:pPr>
+        <w:pStyle w:val="ListParagraph"/>
+        <w:numPr>
+          <w:ilvl w:val="1"/>
+          <w:numId w:val="2"/>
+        </w:numPr>
+      </w:pPr>
+      <w:r>
+        <w:t>Main Window</w:t>
+      </w:r>
+    </w:p>
+    <w:p>
+      <w:pPr>
+        <w:pStyle w:val="ListParagraph"/>
+        <w:numPr>
+          <w:ilvl w:val="1"/>
+          <w:numId w:val="2"/>
+        </w:numPr>
+      </w:pPr>
+      <w:r>
+        <w:t>[</w:t>
+      </w:r>
+      <w:r>
+        <w:t>APP1</w:t>
+      </w:r>
+      <w:r>
+        <w:t>]</w:t>
+      </w:r>
+      <w:r>
+        <w:t xml:space="preserve"> New Vehicle Registration</w:t>
+      </w:r>
+    </w:p>
+    <w:p>
+      <w:pPr>
+        <w:pStyle w:val="ListParagraph"/>
+        <w:numPr>
+          <w:ilvl w:val="1"/>
+          <w:numId w:val="2"/>
+        </w:numPr>
+      </w:pPr>
+      <w:r>
+        <w:t>[</w:t>
+      </w:r>
+      <w:r>
+        <w:t>APP2</w:t>
+      </w:r>
+      <w:r>
+        <w:t>]</w:t>
+      </w:r>
+      <w:r>
+        <w:t xml:space="preserve"> Auto Transaction Recording</w:t>
+      </w:r>
+    </w:p>
+    <w:p>
+      <w:pPr>
+        <w:pStyle w:val="ListParagraph"/>
+        <w:numPr>
+          <w:ilvl w:val="1"/>
+          <w:numId w:val="2"/>
+        </w:numPr>
+      </w:pPr>
+      <w:r>
+        <w:t>[</w:t>
+      </w:r>
+      <w:r>
+        <w:t>APP3</w:t>
+      </w:r>
+      <w:r>
+        <w:t>]</w:t>
+      </w:r>
+      <w:r>
+        <w:t xml:space="preserve"> </w:t>
+      </w:r>
+      <w:r>
+        <w:t>Driver License Creation</w:t>
+      </w:r>
+    </w:p>
+    <w:p>
+      <w:pPr>
+        <w:pStyle w:val="ListParagraph"/>
+        <w:numPr>
+          <w:ilvl w:val="1"/>
+          <w:numId w:val="2"/>
+        </w:numPr>
+      </w:pPr>
+      <w:r>
+        <w:t>[</w:t>
+      </w:r>
+      <w:r>
+        <w:t>APP4</w:t>
+      </w:r>
+      <w:r>
+        <w:t>] Violation Creation</w:t>
+      </w:r>
+    </w:p>
+    <w:p>
+      <w:pPr>
+        <w:pStyle w:val="ListParagraph"/>
+        <w:numPr>
+          <w:ilvl w:val="1"/>
+          <w:numId w:val="2"/>
+        </w:numPr>
+      </w:pPr>
+      <w:r>
+        <w:t>[</w:t>
+      </w:r>
+      <w:r>
+        <w:t>APP5</w:t>
+      </w:r>
+      <w:r>
+        <w:t>] ARS Search Engine</w:t>
+      </w:r>
+    </w:p>
+    <w:p>
+      <w:pPr>
+        <w:pStyle w:val="ListParagraph"/>
+        <w:numPr>
+          <w:ilvl w:val="0"/>
+          <w:numId w:val="2"/>
+        </w:numPr>
+      </w:pPr>
+      <w:r>
+        <w:t>Development Process</w:t>
+      </w:r>
+    </w:p>
+    <w:p>
+      <w:pPr>
+        <w:pStyle w:val="ListParagraph"/>
+        <w:numPr>
+          <w:ilvl w:val="1"/>
+          <w:numId w:val="2"/>
+        </w:numPr>
+      </w:pPr>
+      <w:r>
+        <w:t>Code Development</w:t>
+      </w:r>
+    </w:p>
+    <w:p>
+      <w:pPr>
+        <w:pStyle w:val="ListParagraph"/>
+        <w:numPr>
+          <w:ilvl w:val="2"/>
+          <w:numId w:val="2"/>
+        </w:numPr>
+      </w:pPr>
+      <w:r>
+        <w:t>Git Hub</w:t>
+      </w:r>
+    </w:p>
+    <w:p>
+      <w:pPr>
+        <w:pStyle w:val="ListParagraph"/>
+        <w:numPr>
+          <w:ilvl w:val="2"/>
+          <w:numId w:val="2"/>
+        </w:numPr>
+      </w:pPr>
+      <w:r>
+        <w:t>Work Breakdown</w:t>
+      </w:r>
+    </w:p>
+    <w:p>
+      <w:pPr>
+        <w:pStyle w:val="ListParagraph"/>
+        <w:numPr>
+          <w:ilvl w:val="1"/>
+          <w:numId w:val="2"/>
+        </w:numPr>
+      </w:pPr>
+      <w:r>
+        <w:t>Testing</w:t>
+      </w:r>
+    </w:p>
+    <w:p>
+      <w:pPr>
+        <w:pStyle w:val="ListParagraph"/>
+        <w:numPr>
+          <w:ilvl w:val="2"/>
+          <w:numId w:val="2"/>
+        </w:numPr>
+      </w:pPr>
+      <w:r>
+        <w:t xml:space="preserve">Early Testing Processes </w:t>
+      </w:r>
+    </w:p>
+    <w:p>
+      <w:pPr>
+        <w:pStyle w:val="ListParagraph"/>
+        <w:numPr>
+          <w:ilvl w:val="2"/>
+          <w:numId w:val="2"/>
+        </w:numPr>
+      </w:pPr>
+      <w:r>
+        <w:t>Late Testing (With Given Test Scenarios)</w:t>
+      </w:r>
+    </w:p>
+    <w:p>
+      <w:pPr>
+        <w:pStyle w:val="ListParagraph"/>
+        <w:numPr>
+          <w:ilvl w:val="0"/>
+          <w:numId w:val="2"/>
+        </w:numPr>
+      </w:pPr>
+      <w:r>
+        <w:t>Application Details</w:t>
+      </w:r>
+    </w:p>
+    <w:p>
+      <w:pPr>
+        <w:pStyle w:val="ListParagraph"/>
+        <w:numPr>
+          <w:ilvl w:val="1"/>
+          <w:numId w:val="2"/>
+        </w:numPr>
+      </w:pPr>
+      <w:r>
+        <w:t>Major Components</w:t>
+      </w:r>
+    </w:p>
+    <w:p>
+      <w:pPr>
+        <w:pStyle w:val="ListParagraph"/>
+        <w:numPr>
+          <w:ilvl w:val="2"/>
+          <w:numId w:val="2"/>
+        </w:numPr>
+      </w:pPr>
+      <w:r>
+        <w:t>gui.py</w:t>
+      </w:r>
+    </w:p>
+    <w:p>
+      <w:pPr>
+        <w:pStyle w:val="ListParagraph"/>
+        <w:numPr>
+          <w:ilvl w:val="2"/>
+          <w:numId w:val="2"/>
+        </w:numPr>
+      </w:pPr>
+      <w:r>
+        <w:t xml:space="preserve">new_vehicle_registration.py </w:t>
+      </w:r>
+      <w:r>
+        <w:tab/>
+        <w:t>[APP1]</w:t>
+      </w:r>
+    </w:p>
+    <w:p>
+      <w:pPr>
+        <w:pStyle w:val="ListParagraph"/>
+        <w:numPr>
+          <w:ilvl w:val="2"/>
+          <w:numId w:val="2"/>
+        </w:numPr>
+      </w:pPr>
+      <w:r>
+        <w:t xml:space="preserve">auto_transaction.py </w:t>
+      </w:r>
+      <w:r>
+        <w:tab/>
+      </w:r>
+      <w:r>
+        <w:tab/>
+        <w:t>[APP2]</w:t>
+      </w:r>
+    </w:p>
+    <w:p>
+      <w:pPr>
+        <w:pStyle w:val="ListParagraph"/>
+        <w:numPr>
+          <w:ilvl w:val="2"/>
+          <w:numId w:val="2"/>
+        </w:numPr>
+      </w:pPr>
+      <w:r>
+        <w:t>driver_license_registration.py</w:t>
+      </w:r>
+      <w:r>
+        <w:tab/>
+        <w:t>[APP3]</w:t>
+      </w:r>
+    </w:p>
+    <w:p>
+      <w:pPr>
+        <w:pStyle w:val="ListParagraph"/>
+        <w:numPr>
+          <w:ilvl w:val="2"/>
+          <w:numId w:val="2"/>
+        </w:numPr>
+      </w:pPr>
+      <w:r>
+        <w:t>violation_records.py</w:t>
+      </w:r>
+      <w:r>
+        <w:tab/>
+      </w:r>
+      <w:r>
+        <w:tab/>
+        <w:t>[APP4]</w:t>
+      </w:r>
+    </w:p>
+    <w:p>
+      <w:pPr>
+        <w:pStyle w:val="ListParagraph"/>
+        <w:numPr>
+          <w:ilvl w:val="2"/>
+          <w:numId w:val="2"/>
+        </w:numPr>
+      </w:pPr>
+      <w:r>
+        <w:t>search_engine.py</w:t>
+      </w:r>
+      <w:r>
+        <w:tab/>
+      </w:r>
+      <w:r>
+        <w:tab/>
+        <w:t>[APP5]</w:t>
+      </w:r>
+    </w:p>
+    <w:p>
+      <w:pPr>
+        <w:pStyle w:val="ListParagraph"/>
+        <w:numPr>
+          <w:ilvl w:val="1"/>
+          <w:numId w:val="2"/>
+        </w:numPr>
+      </w:pPr>
+      <w:r>
+        <w:t xml:space="preserve">Subcomponents </w:t>
+      </w:r>
+    </w:p>
+    <w:p>
+      <w:pPr>
+        <w:pStyle w:val="ListParagraph"/>
+        <w:numPr>
+          <w:ilvl w:val="2"/>
+          <w:numId w:val="2"/>
+        </w:numPr>
+      </w:pPr>
+      <w:proofErr w:type="spellStart"/>
+      <w:r>
+        <w:t>Makefile</w:t>
+      </w:r>
+      <w:proofErr w:type="spellEnd"/>
+    </w:p>
+    <w:p>
+      <w:pPr>
+        <w:pStyle w:val="ListParagraph"/>
+        <w:numPr>
+          <w:ilvl w:val="2"/>
+          <w:numId w:val="2"/>
+        </w:numPr>
+      </w:pPr>
+      <w:r>
+        <w:t>new_persons_application.py</w:t>
+      </w:r>
+    </w:p>
+    <w:p>
+      <w:pPr>
+        <w:pStyle w:val="ListParagraph"/>
+        <w:numPr>
+          <w:ilvl w:val="2"/>
+          <w:numId w:val="2"/>
+        </w:numPr>
+      </w:pPr>
+      <w:r>
+        <w:t>tableWidget.py</w:t>
+      </w:r>
+    </w:p>
+    <w:p>
+      <w:r>
+        <w:t xml:space="preserve">1 Abstract </w:t>
+      </w:r>
+    </w:p>
+    <w:p>
+      <w:pPr>
+        <w:ind w:firstLine="720"/>
+        <w:rPr>
+          <w:lang w:val="en-US"/>
+        </w:rPr>
+      </w:pPr>
+      <w:r>
+        <w:t xml:space="preserve">ARS (Auto Registration System) is a program written in Python3 for use with oracle database systems. The system allows a user access to the whole database defined by </w:t>
+      </w:r>
+      <w:r>
+        <w:t>a username and the corresponding password (e.g. [username]/[password]@</w:t>
+      </w:r>
+      <w:r>
+        <w:rPr>
+          <w:lang w:val="en-US"/>
+        </w:rPr>
+        <w:t>gwynne.cs.ualberta.ca:</w:t>
+      </w:r>
+      <w:proofErr w:type="gramStart"/>
+      <w:r>
+        <w:rPr>
+          <w:lang w:val="en-US"/>
+        </w:rPr>
+        <w:t>1521:CRS</w:t>
+      </w:r>
+      <w:proofErr w:type="gramEnd"/>
+      <w:r>
+        <w:rPr>
+          <w:lang w:val="en-US"/>
+        </w:rPr>
+        <w:t xml:space="preserve"> will lead to the database stored at the given host ).</w:t>
+      </w:r>
+    </w:p>
+    <w:p>
+      <w:pPr>
+        <w:rPr>
+          <w:lang w:val="en-US"/>
+        </w:rPr>
+      </w:pPr>
+      <w:r>
+        <w:rPr>
+          <w:lang w:val="en-US"/>
+        </w:rPr>
+        <w:t>2 Usage</w:t>
+      </w:r>
+    </w:p>
+    <w:p>
+      <w:pPr>
+        <w:rPr>
+          <w:lang w:val="en-US"/>
+        </w:rPr>
+      </w:pPr>
+      <w:r>
+        <w:rPr>
+          <w:lang w:val="en-US"/>
+        </w:rPr>
+        <w:t>2a</w:t>
+      </w:r>
+    </w:p>
+    <w:p>
+      <w:pPr>
+        <w:rPr>
+          <w:lang w:val="en-US"/>
+        </w:rPr>
+      </w:pPr>
+      <w:r>
+        <w:rPr>
+          <w:lang w:val="en-US"/>
+        </w:rPr>
+        <w:t xml:space="preserve">2b </w:t>
       </w:r>
       <w:bookmarkStart w:id="0" w:name="_GoBack"/>
-      <w:bookmarkEnd w:id="0"/>
+    </w:p>
+    <w:bookmarkEnd w:id="0"/>
+    <w:p>
+      <w:pPr>
+        <w:rPr>
+          <w:lang w:val="en-US"/>
+        </w:rPr>
+      </w:pPr>
+      <w:r>
+        <w:rPr>
+          <w:lang w:val="en-US"/>
+        </w:rPr>
+        <w:t>2c</w:t>
+      </w:r>
+    </w:p>
+    <w:p>
+      <w:pPr>
+        <w:rPr>
+          <w:lang w:val="en-US"/>
+        </w:rPr>
+      </w:pPr>
+      <w:r>
+        <w:rPr>
+          <w:lang w:val="en-US"/>
+        </w:rPr>
+        <w:t>2d</w:t>
+      </w:r>
+    </w:p>
+    <w:p>
+      <w:pPr>
+        <w:rPr>
+          <w:lang w:val="en-US"/>
+        </w:rPr>
+      </w:pPr>
+      <w:r>
+        <w:rPr>
+          <w:lang w:val="en-US"/>
+        </w:rPr>
+        <w:t>2e</w:t>
+      </w:r>
+    </w:p>
+    <w:p>
+      <w:pPr>
+        <w:rPr>
+          <w:lang w:val="en-US"/>
+        </w:rPr>
+      </w:pPr>
+      <w:r>
+        <w:rPr>
+          <w:lang w:val="en-US"/>
+        </w:rPr>
+        <w:t>2f</w:t>
+      </w:r>
+    </w:p>
+    <w:p>
+      <w:pPr>
+        <w:rPr>
+          <w:lang w:val="en-US"/>
+        </w:rPr>
+      </w:pPr>
+      <w:r>
+        <w:rPr>
+          <w:lang w:val="en-US"/>
+        </w:rPr>
+        <w:lastRenderedPageBreak/>
+        <w:t>3 Development Process</w:t>
+      </w:r>
+    </w:p>
+    <w:p>
+      <w:pPr>
+        <w:rPr>
+          <w:lang w:val="en-US"/>
+        </w:rPr>
+      </w:pPr>
+      <w:r>
+        <w:rPr>
+          <w:lang w:val="en-US"/>
+        </w:rPr>
+        <w:t>3a</w:t>
+      </w:r>
+    </w:p>
+    <w:p>
+      <w:pPr>
+        <w:rPr>
+          <w:lang w:val="en-US"/>
+        </w:rPr>
+      </w:pPr>
+      <w:r>
+        <w:rPr>
+          <w:lang w:val="en-US"/>
+        </w:rPr>
+        <w:t xml:space="preserve">3a </w:t>
+      </w:r>
+      <w:proofErr w:type="spellStart"/>
+      <w:r>
+        <w:rPr>
+          <w:lang w:val="en-US"/>
+        </w:rPr>
+        <w:t>i</w:t>
+      </w:r>
+      <w:proofErr w:type="spellEnd"/>
+    </w:p>
+    <w:p>
+      <w:pPr>
+        <w:rPr>
+          <w:lang w:val="en-US"/>
+        </w:rPr>
+      </w:pPr>
+      <w:r>
+        <w:rPr>
+          <w:lang w:val="en-US"/>
+        </w:rPr>
+        <w:t>3a ii</w:t>
+      </w:r>
+    </w:p>
+    <w:p>
+      <w:pPr>
+        <w:rPr>
+          <w:lang w:val="en-US"/>
+        </w:rPr>
+      </w:pPr>
+      <w:r>
+        <w:rPr>
+          <w:lang w:val="en-US"/>
+        </w:rPr>
+        <w:t>3b</w:t>
+      </w:r>
+    </w:p>
+    <w:p>
+      <w:pPr>
+        <w:rPr>
+          <w:lang w:val="en-US"/>
+        </w:rPr>
+      </w:pPr>
+      <w:r>
+        <w:rPr>
+          <w:lang w:val="en-US"/>
+        </w:rPr>
+        <w:t xml:space="preserve">3b </w:t>
+      </w:r>
+      <w:proofErr w:type="spellStart"/>
+      <w:r>
+        <w:rPr>
+          <w:lang w:val="en-US"/>
+        </w:rPr>
+        <w:t>i</w:t>
+      </w:r>
+      <w:proofErr w:type="spellEnd"/>
+    </w:p>
+    <w:p>
+      <w:pPr>
+        <w:rPr>
+          <w:lang w:val="en-US"/>
+        </w:rPr>
+      </w:pPr>
+      <w:r>
+        <w:rPr>
+          <w:lang w:val="en-US"/>
+        </w:rPr>
+        <w:t>3d ii</w:t>
+      </w:r>
+    </w:p>
+    <w:p>
+      <w:pPr>
+        <w:rPr>
+          <w:lang w:val="en-US"/>
+        </w:rPr>
+      </w:pPr>
+      <w:r>
+        <w:rPr>
+          <w:lang w:val="en-US"/>
+        </w:rPr>
+        <w:t>4 Application Details</w:t>
+      </w:r>
+    </w:p>
+    <w:p>
+      <w:pPr>
+        <w:rPr>
+          <w:lang w:val="en-US"/>
+        </w:rPr>
+      </w:pPr>
+      <w:r>
+        <w:rPr>
+          <w:lang w:val="en-US"/>
+        </w:rPr>
+        <w:t>4a</w:t>
+      </w:r>
+    </w:p>
+    <w:p>
+      <w:pPr>
+        <w:rPr>
+          <w:lang w:val="en-US"/>
+        </w:rPr>
+      </w:pPr>
+      <w:r>
+        <w:rPr>
+          <w:lang w:val="en-US"/>
+        </w:rPr>
+        <w:t xml:space="preserve">4a </w:t>
+      </w:r>
+      <w:proofErr w:type="spellStart"/>
+      <w:r>
+        <w:rPr>
+          <w:lang w:val="en-US"/>
+        </w:rPr>
+        <w:t>i</w:t>
+      </w:r>
+      <w:proofErr w:type="spellEnd"/>
+    </w:p>
+    <w:p>
+      <w:pPr>
+        <w:rPr>
+          <w:lang w:val="en-US"/>
+        </w:rPr>
+      </w:pPr>
+      <w:r>
+        <w:rPr>
+          <w:lang w:val="en-US"/>
+        </w:rPr>
+        <w:t>4a ii</w:t>
+      </w:r>
+    </w:p>
+    <w:p>
+      <w:pPr>
+        <w:rPr>
+          <w:lang w:val="en-US"/>
+        </w:rPr>
+      </w:pPr>
+      <w:r>
+        <w:rPr>
+          <w:lang w:val="en-US"/>
+        </w:rPr>
+        <w:t>4a iii</w:t>
+      </w:r>
+    </w:p>
+    <w:p>
+      <w:pPr>
+        <w:rPr>
+          <w:lang w:val="en-US"/>
+        </w:rPr>
+      </w:pPr>
+      <w:r>
+        <w:rPr>
+          <w:lang w:val="en-US"/>
+        </w:rPr>
+        <w:t>4a vi</w:t>
+      </w:r>
+    </w:p>
+    <w:p>
+      <w:pPr>
+        <w:rPr>
+          <w:lang w:val="en-US"/>
+        </w:rPr>
+      </w:pPr>
+      <w:r>
+        <w:rPr>
+          <w:lang w:val="en-US"/>
+        </w:rPr>
+        <w:t>4a v</w:t>
+      </w:r>
+    </w:p>
+    <w:p>
+      <w:pPr>
+        <w:rPr>
+          <w:lang w:val="en-US"/>
+        </w:rPr>
+      </w:pPr>
+      <w:r>
+        <w:rPr>
+          <w:lang w:val="en-US"/>
+        </w:rPr>
+        <w:t>4a vi</w:t>
+      </w:r>
+    </w:p>
+    <w:p>
+      <w:pPr>
+        <w:rPr>
+          <w:lang w:val="en-US"/>
+        </w:rPr>
+      </w:pPr>
+      <w:r>
+        <w:rPr>
+          <w:lang w:val="en-US"/>
+        </w:rPr>
+        <w:t>4b</w:t>
+      </w:r>
+    </w:p>
+    <w:p>
+      <w:pPr>
+        <w:rPr>
+          <w:lang w:val="en-US"/>
+        </w:rPr>
+      </w:pPr>
+      <w:r>
+        <w:rPr>
+          <w:lang w:val="en-US"/>
+        </w:rPr>
+        <w:t xml:space="preserve">4b </w:t>
+      </w:r>
+      <w:proofErr w:type="spellStart"/>
+      <w:r>
+        <w:rPr>
+          <w:lang w:val="en-US"/>
+        </w:rPr>
+        <w:t>i</w:t>
+      </w:r>
+      <w:proofErr w:type="spellEnd"/>
+    </w:p>
+    <w:p>
+      <w:pPr>
+        <w:rPr>
+          <w:lang w:val="en-US"/>
+        </w:rPr>
+      </w:pPr>
+      <w:r>
+        <w:rPr>
+          <w:lang w:val="en-US"/>
+        </w:rPr>
+        <w:t>4b ii</w:t>
+      </w:r>
+    </w:p>
+    <w:p>
+      <w:r>
+        <w:rPr>
+          <w:lang w:val="en-US"/>
+        </w:rPr>
+        <w:t>4b iii</w:t>
+      </w:r>
+    </w:p>
+    <w:p>
+      <w:pPr>
+        <w:ind w:firstLine="720"/>
+      </w:pPr>
+      <w:r>
+        <w:t xml:space="preserve">. </w:t>
+      </w:r>
     </w:p>
     <w:sectPr>
       <w:pgSz w:w="12240" w:h="15840"/>
@@ -23,6 +822,189 @@
     </w:sectPr>
   </w:body>
 </w:document>
+</file>
+
+<file path=word/numbering.xml><?xml version="1.0" encoding="utf-8"?>
+<w:numbering xmlns:wpc="http://schemas.microsoft.com/office/word/2010/wordprocessingCanvas" xmlns:cx="http://schemas.microsoft.com/office/drawing/2014/chartex" xmlns:cx1="http://schemas.microsoft.com/office/drawing/2015/9/8/chartex" xmlns:cx2="http://schemas.microsoft.com/office/drawing/2015/10/21/chartex" xmlns:mc="http://schemas.openxmlformats.org/markup-compatibility/2006" xmlns:o="urn:schemas-microsoft-com:office:office" xmlns:r="http://schemas.openxmlformats.org/officeDocument/2006/relationships" xmlns:m="http://schemas.openxmlformats.org/officeDocument/2006/math" xmlns:v="urn:schemas-microsoft-com:vml" xmlns:wp14="http://schemas.microsoft.com/office/word/2010/wordprocessingDrawing" xmlns:wp="http://schemas.openxmlformats.org/drawingml/2006/wordprocessingDrawing" xmlns:w10="urn:schemas-microsoft-com:office:word" xmlns:w="http://schemas.openxmlformats.org/wordprocessingml/2006/main" xmlns:w14="http://schemas.microsoft.com/office/word/2010/wordml" xmlns:w15="http://schemas.microsoft.com/office/word/2012/wordml" xmlns:w16se="http://schemas.microsoft.com/office/word/2015/wordml/symex" xmlns:wpg="http://schemas.microsoft.com/office/word/2010/wordprocessingGroup" xmlns:wpi="http://schemas.microsoft.com/office/word/2010/wordprocessingInk" xmlns:wne="http://schemas.microsoft.com/office/word/2006/wordml" xmlns:wps="http://schemas.microsoft.com/office/word/2010/wordprocessingShape" mc:Ignorable="w14 w15 w16se wp14">
+  <w:abstractNum w:abstractNumId="0" w15:restartNumberingAfterBreak="0">
+    <w:nsid w:val="39471FBF"/>
+    <w:multiLevelType w:val="hybridMultilevel"/>
+    <w:tmpl w:val="112E667A"/>
+    <w:lvl w:ilvl="0" w:tplc="1009000F">
+      <w:start w:val="1"/>
+      <w:numFmt w:val="decimal"/>
+      <w:lvlText w:val="%1."/>
+      <w:lvlJc w:val="left"/>
+      <w:pPr>
+        <w:ind w:left="720" w:hanging="360"/>
+      </w:pPr>
+    </w:lvl>
+    <w:lvl w:ilvl="1" w:tplc="10090019">
+      <w:start w:val="1"/>
+      <w:numFmt w:val="lowerLetter"/>
+      <w:lvlText w:val="%2."/>
+      <w:lvlJc w:val="left"/>
+      <w:pPr>
+        <w:ind w:left="1440" w:hanging="360"/>
+      </w:pPr>
+    </w:lvl>
+    <w:lvl w:ilvl="2" w:tplc="1009001B">
+      <w:start w:val="1"/>
+      <w:numFmt w:val="lowerRoman"/>
+      <w:lvlText w:val="%3."/>
+      <w:lvlJc w:val="right"/>
+      <w:pPr>
+        <w:ind w:left="2160" w:hanging="180"/>
+      </w:pPr>
+    </w:lvl>
+    <w:lvl w:ilvl="3" w:tplc="1009000F" w:tentative="1">
+      <w:start w:val="1"/>
+      <w:numFmt w:val="decimal"/>
+      <w:lvlText w:val="%4."/>
+      <w:lvlJc w:val="left"/>
+      <w:pPr>
+        <w:ind w:left="2880" w:hanging="360"/>
+      </w:pPr>
+    </w:lvl>
+    <w:lvl w:ilvl="4" w:tplc="10090019" w:tentative="1">
+      <w:start w:val="1"/>
+      <w:numFmt w:val="lowerLetter"/>
+      <w:lvlText w:val="%5."/>
+      <w:lvlJc w:val="left"/>
+      <w:pPr>
+        <w:ind w:left="3600" w:hanging="360"/>
+      </w:pPr>
+    </w:lvl>
+    <w:lvl w:ilvl="5" w:tplc="1009001B" w:tentative="1">
+      <w:start w:val="1"/>
+      <w:numFmt w:val="lowerRoman"/>
+      <w:lvlText w:val="%6."/>
+      <w:lvlJc w:val="right"/>
+      <w:pPr>
+        <w:ind w:left="4320" w:hanging="180"/>
+      </w:pPr>
+    </w:lvl>
+    <w:lvl w:ilvl="6" w:tplc="1009000F" w:tentative="1">
+      <w:start w:val="1"/>
+      <w:numFmt w:val="decimal"/>
+      <w:lvlText w:val="%7."/>
+      <w:lvlJc w:val="left"/>
+      <w:pPr>
+        <w:ind w:left="5040" w:hanging="360"/>
+      </w:pPr>
+    </w:lvl>
+    <w:lvl w:ilvl="7" w:tplc="10090019" w:tentative="1">
+      <w:start w:val="1"/>
+      <w:numFmt w:val="lowerLetter"/>
+      <w:lvlText w:val="%8."/>
+      <w:lvlJc w:val="left"/>
+      <w:pPr>
+        <w:ind w:left="5760" w:hanging="360"/>
+      </w:pPr>
+    </w:lvl>
+    <w:lvl w:ilvl="8" w:tplc="1009001B" w:tentative="1">
+      <w:start w:val="1"/>
+      <w:numFmt w:val="lowerRoman"/>
+      <w:lvlText w:val="%9."/>
+      <w:lvlJc w:val="right"/>
+      <w:pPr>
+        <w:ind w:left="6480" w:hanging="180"/>
+      </w:pPr>
+    </w:lvl>
+  </w:abstractNum>
+  <w:abstractNum w:abstractNumId="1" w15:restartNumberingAfterBreak="0">
+    <w:nsid w:val="4868790D"/>
+    <w:multiLevelType w:val="hybridMultilevel"/>
+    <w:tmpl w:val="7C680C06"/>
+    <w:lvl w:ilvl="0" w:tplc="1009000F">
+      <w:start w:val="1"/>
+      <w:numFmt w:val="decimal"/>
+      <w:lvlText w:val="%1."/>
+      <w:lvlJc w:val="left"/>
+      <w:pPr>
+        <w:ind w:left="720" w:hanging="360"/>
+      </w:pPr>
+    </w:lvl>
+    <w:lvl w:ilvl="1" w:tplc="10090019" w:tentative="1">
+      <w:start w:val="1"/>
+      <w:numFmt w:val="lowerLetter"/>
+      <w:lvlText w:val="%2."/>
+      <w:lvlJc w:val="left"/>
+      <w:pPr>
+        <w:ind w:left="1440" w:hanging="360"/>
+      </w:pPr>
+    </w:lvl>
+    <w:lvl w:ilvl="2" w:tplc="1009001B" w:tentative="1">
+      <w:start w:val="1"/>
+      <w:numFmt w:val="lowerRoman"/>
+      <w:lvlText w:val="%3."/>
+      <w:lvlJc w:val="right"/>
+      <w:pPr>
+        <w:ind w:left="2160" w:hanging="180"/>
+      </w:pPr>
+    </w:lvl>
+    <w:lvl w:ilvl="3" w:tplc="1009000F" w:tentative="1">
+      <w:start w:val="1"/>
+      <w:numFmt w:val="decimal"/>
+      <w:lvlText w:val="%4."/>
+      <w:lvlJc w:val="left"/>
+      <w:pPr>
+        <w:ind w:left="2880" w:hanging="360"/>
+      </w:pPr>
+    </w:lvl>
+    <w:lvl w:ilvl="4" w:tplc="10090019" w:tentative="1">
+      <w:start w:val="1"/>
+      <w:numFmt w:val="lowerLetter"/>
+      <w:lvlText w:val="%5."/>
+      <w:lvlJc w:val="left"/>
+      <w:pPr>
+        <w:ind w:left="3600" w:hanging="360"/>
+      </w:pPr>
+    </w:lvl>
+    <w:lvl w:ilvl="5" w:tplc="1009001B" w:tentative="1">
+      <w:start w:val="1"/>
+      <w:numFmt w:val="lowerRoman"/>
+      <w:lvlText w:val="%6."/>
+      <w:lvlJc w:val="right"/>
+      <w:pPr>
+        <w:ind w:left="4320" w:hanging="180"/>
+      </w:pPr>
+    </w:lvl>
+    <w:lvl w:ilvl="6" w:tplc="1009000F" w:tentative="1">
+      <w:start w:val="1"/>
+      <w:numFmt w:val="decimal"/>
+      <w:lvlText w:val="%7."/>
+      <w:lvlJc w:val="left"/>
+      <w:pPr>
+        <w:ind w:left="5040" w:hanging="360"/>
+      </w:pPr>
+    </w:lvl>
+    <w:lvl w:ilvl="7" w:tplc="10090019" w:tentative="1">
+      <w:start w:val="1"/>
+      <w:numFmt w:val="lowerLetter"/>
+      <w:lvlText w:val="%8."/>
+      <w:lvlJc w:val="left"/>
+      <w:pPr>
+        <w:ind w:left="5760" w:hanging="360"/>
+      </w:pPr>
+    </w:lvl>
+    <w:lvl w:ilvl="8" w:tplc="1009001B" w:tentative="1">
+      <w:start w:val="1"/>
+      <w:numFmt w:val="lowerRoman"/>
+      <w:lvlText w:val="%9."/>
+      <w:lvlJc w:val="right"/>
+      <w:pPr>
+        <w:ind w:left="6480" w:hanging="180"/>
+      </w:pPr>
+    </w:lvl>
+  </w:abstractNum>
+  <w:num w:numId="1">
+    <w:abstractNumId w:val="1"/>
+  </w:num>
+  <w:num w:numId="2">
+    <w:abstractNumId w:val="0"/>
+  </w:num>
+</w:numbering>
 </file>
 
 <file path=word/styles.xml><?xml version="1.0" encoding="utf-8"?>
@@ -423,7 +1405,6 @@
   <w:style w:type="character" w:default="1" w:styleId="DefaultParagraphFont">
     <w:name w:val="Default Paragraph Font"/>
     <w:uiPriority w:val="1"/>
-    <w:semiHidden/>
     <w:unhideWhenUsed/>
   </w:style>
   <w:style w:type="table" w:default="1" w:styleId="TableNormal">
@@ -446,6 +1427,34 @@
     <w:uiPriority w:val="99"/>
     <w:semiHidden/>
     <w:unhideWhenUsed/>
+  </w:style>
+  <w:style w:type="paragraph" w:styleId="NormalWeb">
+    <w:name w:val="Normal (Web)"/>
+    <w:basedOn w:val="Normal"/>
+    <w:uiPriority w:val="99"/>
+    <w:semiHidden/>
+    <w:unhideWhenUsed/>
+    <w:rsid w:val="00AF1D13"/>
+    <w:pPr>
+      <w:spacing w:before="100" w:beforeAutospacing="1" w:after="100" w:afterAutospacing="1" w:line="240" w:lineRule="auto"/>
+    </w:pPr>
+    <w:rPr>
+      <w:rFonts w:ascii="Times New Roman" w:eastAsia="Times New Roman" w:hAnsi="Times New Roman" w:cs="Times New Roman"/>
+      <w:sz w:val="24"/>
+      <w:szCs w:val="24"/>
+      <w:lang w:eastAsia="en-CA"/>
+    </w:rPr>
+  </w:style>
+  <w:style w:type="paragraph" w:styleId="ListParagraph">
+    <w:name w:val="List Paragraph"/>
+    <w:basedOn w:val="Normal"/>
+    <w:uiPriority w:val="34"/>
+    <w:qFormat/>
+    <w:rsid w:val="001636A4"/>
+    <w:pPr>
+      <w:ind w:left="720"/>
+      <w:contextualSpacing/>
+    </w:pPr>
   </w:style>
 </w:styles>
 </file>

</xml_diff>

<commit_message>
Done most edits to the designDoc, need to finish app3.
</commit_message>
<xml_diff>
--- a/designReport.docx
+++ b/designReport.docx
@@ -426,7 +426,23 @@
           <w:rFonts w:ascii="Consolas" w:hAnsi="Consolas" w:cs="Courier New"/>
           <w:lang w:val="en-US"/>
         </w:rPr>
-        <w:t>gwynne.cs.ualberta.ca:1521:CRS will lead to the database stored at the given host ).</w:t>
+        <w:t>gwynne.cs.ualberta.ca:</w:t>
+      </w:r>
+      <w:proofErr w:type="gramStart"/>
+      <w:r>
+        <w:rPr>
+          <w:rFonts w:ascii="Consolas" w:hAnsi="Consolas" w:cs="Courier New"/>
+          <w:lang w:val="en-US"/>
+        </w:rPr>
+        <w:t>1521:CRS</w:t>
+      </w:r>
+      <w:proofErr w:type="gramEnd"/>
+      <w:r>
+        <w:rPr>
+          <w:rFonts w:ascii="Consolas" w:hAnsi="Consolas" w:cs="Courier New"/>
+          <w:lang w:val="en-US"/>
+        </w:rPr>
+        <w:t xml:space="preserve"> will lead to the database stored at the given host ).</w:t>
       </w:r>
       <w:r>
         <w:rPr>
@@ -723,7 +739,23 @@
           <w:rFonts w:ascii="Consolas" w:hAnsi="Consolas" w:cs="Courier New"/>
           <w:lang w:val="en-US"/>
         </w:rPr>
-        <w:t>APP1’s source code is stored in ./apps/new_vehicle_registration.py</w:t>
+        <w:t xml:space="preserve">APP1’s source code is stored </w:t>
+      </w:r>
+      <w:proofErr w:type="gramStart"/>
+      <w:r>
+        <w:rPr>
+          <w:rFonts w:ascii="Consolas" w:hAnsi="Consolas" w:cs="Courier New"/>
+          <w:lang w:val="en-US"/>
+        </w:rPr>
+        <w:t>in .</w:t>
+      </w:r>
+      <w:proofErr w:type="gramEnd"/>
+      <w:r>
+        <w:rPr>
+          <w:rFonts w:ascii="Consolas" w:hAnsi="Consolas" w:cs="Courier New"/>
+          <w:lang w:val="en-US"/>
+        </w:rPr>
+        <w:t>/apps/new_vehicle_registration.py</w:t>
       </w:r>
     </w:p>
     <w:p>
@@ -810,16 +842,112 @@
         </w:rPr>
         <w:t>ponding tables in the database</w:t>
       </w:r>
+      <w:r>
+        <w:rPr>
+          <w:rFonts w:ascii="Consolas" w:hAnsi="Consolas" w:cs="Courier New"/>
+          <w:lang w:val="en-US"/>
+        </w:rPr>
+        <w:t xml:space="preserve"> are up to date.</w:t>
+      </w:r>
+    </w:p>
+    <w:p>
+      <w:pPr>
+        <w:ind w:firstLine="720"/>
+        <w:rPr>
+          <w:rFonts w:ascii="Consolas" w:hAnsi="Consolas" w:cs="Courier New"/>
+          <w:lang w:val="en-US"/>
+        </w:rPr>
+      </w:pPr>
+      <w:r>
+        <w:rPr>
+          <w:rFonts w:ascii="Consolas" w:hAnsi="Consolas" w:cs="Courier New"/>
+          <w:lang w:val="en-US"/>
+        </w:rPr>
+        <w:t xml:space="preserve">APP2’s source code is stored </w:t>
+      </w:r>
+      <w:proofErr w:type="gramStart"/>
+      <w:r>
+        <w:rPr>
+          <w:rFonts w:ascii="Consolas" w:hAnsi="Consolas" w:cs="Courier New"/>
+          <w:lang w:val="en-US"/>
+        </w:rPr>
+        <w:t>in .</w:t>
+      </w:r>
+      <w:proofErr w:type="gramEnd"/>
+      <w:r>
+        <w:rPr>
+          <w:rFonts w:ascii="Consolas" w:hAnsi="Consolas" w:cs="Courier New"/>
+          <w:lang w:val="en-US"/>
+        </w:rPr>
+        <w:t>/apps/auto_transaction.py</w:t>
+      </w:r>
+    </w:p>
+    <w:p>
+      <w:pPr>
+        <w:rPr>
+          <w:rFonts w:ascii="Consolas" w:hAnsi="Consolas" w:cs="Courier New"/>
+          <w:lang w:val="en-US"/>
+        </w:rPr>
+      </w:pPr>
+    </w:p>
+    <w:p>
+      <w:pPr>
+        <w:rPr>
+          <w:rFonts w:ascii="Consolas" w:hAnsi="Consolas" w:cs="Courier New"/>
+          <w:b/>
+          <w:lang w:val="en-US"/>
+        </w:rPr>
+      </w:pPr>
+      <w:r>
+        <w:rPr>
+          <w:rFonts w:ascii="Consolas" w:hAnsi="Consolas" w:cs="Courier New"/>
+          <w:b/>
+          <w:lang w:val="en-US"/>
+        </w:rPr>
+        <w:t>2d</w:t>
+      </w:r>
+      <w:r>
+        <w:rPr>
+          <w:rFonts w:ascii="Consolas" w:hAnsi="Consolas" w:cs="Courier New"/>
+          <w:b/>
+          <w:lang w:val="en-US"/>
+        </w:rPr>
+        <w:t xml:space="preserve"> </w:t>
+      </w:r>
+      <w:r>
+        <w:rPr>
+          <w:rFonts w:ascii="Consolas" w:hAnsi="Consolas" w:cs="Courier New"/>
+          <w:b/>
+          <w:lang w:val="en-US"/>
+        </w:rPr>
+        <w:t xml:space="preserve">[APP3] </w:t>
+      </w:r>
+      <w:r>
+        <w:rPr>
+          <w:rFonts w:ascii="Consolas" w:hAnsi="Consolas" w:cs="Courier New"/>
+          <w:b/>
+          <w:lang w:val="en-US"/>
+        </w:rPr>
+        <w:t xml:space="preserve">Driver License Registration </w:t>
+      </w:r>
+    </w:p>
+    <w:p>
+      <w:pPr>
+        <w:rPr>
+          <w:rFonts w:ascii="Consolas" w:hAnsi="Consolas" w:cs="Courier New"/>
+          <w:lang w:val="en-US"/>
+        </w:rPr>
+      </w:pPr>
+      <w:r>
+        <w:rPr>
+          <w:rFonts w:ascii="Consolas" w:hAnsi="Consolas" w:cs="Courier New"/>
+          <w:lang w:val="en-US"/>
+        </w:rPr>
+        <w:tab/>
+      </w:r>
       <w:bookmarkStart w:id="0" w:name="_GoBack"/>
-      <w:bookmarkEnd w:id="0"/>
-      <w:r>
-        <w:rPr>
-          <w:rFonts w:ascii="Consolas" w:hAnsi="Consolas" w:cs="Courier New"/>
-          <w:lang w:val="en-US"/>
-        </w:rPr>
-        <w:t xml:space="preserve"> are up to date.</w:t>
-      </w:r>
-    </w:p>
+    </w:p>
+    <w:bookmarkEnd w:id="0"/>
     <w:p>
       <w:pPr>
         <w:ind w:firstLine="720"/>
@@ -833,39 +961,55 @@
           <w:rFonts w:ascii="Consolas" w:hAnsi="Consolas" w:cs="Courier New"/>
           <w:lang w:val="en-US"/>
         </w:rPr>
-        <w:t xml:space="preserve">APP2’s source code is stored </w:t>
-      </w:r>
-      <w:r>
-        <w:rPr>
-          <w:rFonts w:ascii="Consolas" w:hAnsi="Consolas" w:cs="Courier New"/>
-          <w:lang w:val="en-US"/>
-        </w:rPr>
-        <w:t>in ./apps/auto_transaction.py</w:t>
-      </w:r>
-    </w:p>
-    <w:p>
-      <w:pPr>
-        <w:rPr>
-          <w:rFonts w:ascii="Consolas" w:hAnsi="Consolas" w:cs="Courier New"/>
-          <w:lang w:val="en-US"/>
-        </w:rPr>
-      </w:pPr>
-    </w:p>
-    <w:p>
-      <w:pPr>
-        <w:rPr>
-          <w:rFonts w:ascii="Consolas" w:hAnsi="Consolas" w:cs="Courier New"/>
-          <w:b/>
-          <w:lang w:val="en-US"/>
-        </w:rPr>
-      </w:pPr>
-      <w:r>
-        <w:rPr>
-          <w:rFonts w:ascii="Consolas" w:hAnsi="Consolas" w:cs="Courier New"/>
-          <w:b/>
-          <w:lang w:val="en-US"/>
-        </w:rPr>
-        <w:t>2d</w:t>
+        <w:t xml:space="preserve">APP3’s source code is stored </w:t>
+      </w:r>
+      <w:proofErr w:type="gramStart"/>
+      <w:r>
+        <w:rPr>
+          <w:rFonts w:ascii="Consolas" w:hAnsi="Consolas" w:cs="Courier New"/>
+          <w:lang w:val="en-US"/>
+        </w:rPr>
+        <w:t>in .</w:t>
+      </w:r>
+      <w:proofErr w:type="gramEnd"/>
+      <w:r>
+        <w:rPr>
+          <w:rFonts w:ascii="Consolas" w:hAnsi="Consolas" w:cs="Courier New"/>
+          <w:lang w:val="en-US"/>
+        </w:rPr>
+        <w:t>/apps/</w:t>
+      </w:r>
+      <w:r>
+        <w:rPr>
+          <w:rFonts w:ascii="Consolas" w:hAnsi="Consolas" w:cs="Courier New"/>
+          <w:lang w:val="en-US"/>
+        </w:rPr>
+        <w:t>driver_license_registration.py</w:t>
+      </w:r>
+    </w:p>
+    <w:p>
+      <w:pPr>
+        <w:rPr>
+          <w:rFonts w:ascii="Consolas" w:hAnsi="Consolas" w:cs="Courier New"/>
+          <w:lang w:val="en-US"/>
+        </w:rPr>
+      </w:pPr>
+    </w:p>
+    <w:p>
+      <w:pPr>
+        <w:rPr>
+          <w:rFonts w:ascii="Consolas" w:hAnsi="Consolas" w:cs="Courier New"/>
+          <w:b/>
+          <w:lang w:val="en-US"/>
+        </w:rPr>
+      </w:pPr>
+      <w:r>
+        <w:rPr>
+          <w:rFonts w:ascii="Consolas" w:hAnsi="Consolas" w:cs="Courier New"/>
+          <w:b/>
+          <w:lang w:val="en-US"/>
+        </w:rPr>
+        <w:t>2e</w:t>
       </w:r>
       <w:r>
         <w:rPr>
@@ -881,15 +1025,15 @@
           <w:b/>
           <w:lang w:val="en-US"/>
         </w:rPr>
-        <w:t xml:space="preserve">[APP3] </w:t>
-      </w:r>
-      <w:r>
-        <w:rPr>
-          <w:rFonts w:ascii="Consolas" w:hAnsi="Consolas" w:cs="Courier New"/>
-          <w:b/>
-          <w:lang w:val="en-US"/>
-        </w:rPr>
-        <w:t xml:space="preserve">Driver License Registration </w:t>
+        <w:t xml:space="preserve">[APP4] </w:t>
+      </w:r>
+      <w:r>
+        <w:rPr>
+          <w:rFonts w:ascii="Consolas" w:hAnsi="Consolas" w:cs="Courier New"/>
+          <w:b/>
+          <w:lang w:val="en-US"/>
+        </w:rPr>
+        <w:t xml:space="preserve">Violation Record </w:t>
       </w:r>
     </w:p>
     <w:p>
@@ -905,109 +1049,93 @@
           <w:lang w:val="en-US"/>
         </w:rPr>
         <w:tab/>
-        <w:t>APP3’s source code is stored in ./apps/</w:t>
-      </w:r>
-      <w:r>
-        <w:rPr>
-          <w:rFonts w:ascii="Consolas" w:hAnsi="Consolas" w:cs="Courier New"/>
-          <w:lang w:val="en-US"/>
-        </w:rPr>
-        <w:t>driver_license_registration.py</w:t>
-      </w:r>
-    </w:p>
-    <w:p>
-      <w:pPr>
-        <w:rPr>
-          <w:rFonts w:ascii="Consolas" w:hAnsi="Consolas" w:cs="Courier New"/>
-          <w:lang w:val="en-US"/>
-        </w:rPr>
-      </w:pPr>
-    </w:p>
-    <w:p>
-      <w:pPr>
-        <w:rPr>
-          <w:rFonts w:ascii="Consolas" w:hAnsi="Consolas" w:cs="Courier New"/>
-          <w:b/>
-          <w:lang w:val="en-US"/>
-        </w:rPr>
-      </w:pPr>
-      <w:r>
-        <w:rPr>
-          <w:rFonts w:ascii="Consolas" w:hAnsi="Consolas" w:cs="Courier New"/>
-          <w:b/>
-          <w:lang w:val="en-US"/>
-        </w:rPr>
-        <w:t>2e</w:t>
-      </w:r>
-      <w:r>
-        <w:rPr>
-          <w:rFonts w:ascii="Consolas" w:hAnsi="Consolas" w:cs="Courier New"/>
-          <w:b/>
-          <w:lang w:val="en-US"/>
-        </w:rPr>
-        <w:t xml:space="preserve"> </w:t>
-      </w:r>
-      <w:r>
-        <w:rPr>
-          <w:rFonts w:ascii="Consolas" w:hAnsi="Consolas" w:cs="Courier New"/>
-          <w:b/>
-          <w:lang w:val="en-US"/>
-        </w:rPr>
-        <w:t xml:space="preserve">[APP4] </w:t>
-      </w:r>
-      <w:r>
-        <w:rPr>
-          <w:rFonts w:ascii="Consolas" w:hAnsi="Consolas" w:cs="Courier New"/>
-          <w:b/>
-          <w:lang w:val="en-US"/>
-        </w:rPr>
-        <w:t xml:space="preserve">Violation Record </w:t>
-      </w:r>
-    </w:p>
-    <w:p>
-      <w:pPr>
-        <w:rPr>
-          <w:rFonts w:ascii="Consolas" w:hAnsi="Consolas" w:cs="Courier New"/>
-          <w:lang w:val="en-US"/>
-        </w:rPr>
-      </w:pPr>
-      <w:r>
-        <w:rPr>
-          <w:rFonts w:ascii="Consolas" w:hAnsi="Consolas" w:cs="Courier New"/>
-          <w:lang w:val="en-US"/>
-        </w:rPr>
-        <w:tab/>
-      </w:r>
-      <w:r>
-        <w:rPr>
-          <w:rFonts w:ascii="Consolas" w:hAnsi="Consolas" w:cs="Courier New"/>
-          <w:lang w:val="en-US"/>
-        </w:rPr>
-        <w:t>APP4’s source code is stored in ./apps/violation_records.py</w:t>
-      </w:r>
-    </w:p>
-    <w:p>
-      <w:pPr>
-        <w:rPr>
-          <w:rFonts w:ascii="Consolas" w:hAnsi="Consolas" w:cs="Courier New"/>
-          <w:lang w:val="en-US"/>
-        </w:rPr>
-      </w:pPr>
-    </w:p>
-    <w:p>
-      <w:pPr>
-        <w:rPr>
-          <w:rFonts w:ascii="Consolas" w:hAnsi="Consolas" w:cs="Courier New"/>
-          <w:b/>
-          <w:lang w:val="en-US"/>
-        </w:rPr>
-      </w:pPr>
-      <w:r>
-        <w:rPr>
-          <w:rFonts w:ascii="Consolas" w:hAnsi="Consolas" w:cs="Courier New"/>
-          <w:b/>
-          <w:lang w:val="en-US"/>
-        </w:rPr>
+      </w:r>
+      <w:r>
+        <w:rPr>
+          <w:rFonts w:ascii="Consolas" w:hAnsi="Consolas" w:cs="Courier New"/>
+          <w:lang w:val="en-US"/>
+        </w:rPr>
+        <w:t xml:space="preserve">The user can use APP4 to enter a Violation that has been issued. The format for date is preloaded and pressing the “?” beside the “Date Issued” column will allow the user to set the entry to the system time. Pressing the “?” by the </w:t>
+      </w:r>
+      <w:proofErr w:type="spellStart"/>
+      <w:r>
+        <w:rPr>
+          <w:rFonts w:ascii="Consolas" w:hAnsi="Consolas" w:cs="Courier New"/>
+          <w:lang w:val="en-US"/>
+        </w:rPr>
+        <w:t>vType</w:t>
+      </w:r>
+      <w:proofErr w:type="spellEnd"/>
+      <w:r>
+        <w:rPr>
+          <w:rFonts w:ascii="Consolas" w:hAnsi="Consolas" w:cs="Courier New"/>
+          <w:lang w:val="en-US"/>
+        </w:rPr>
+        <w:t xml:space="preserve"> entry will allow the user to pull up a list</w:t>
+      </w:r>
+      <w:r>
+        <w:rPr>
+          <w:rFonts w:ascii="Consolas" w:hAnsi="Consolas" w:cs="Courier New"/>
+          <w:lang w:val="en-US"/>
+        </w:rPr>
+        <w:t xml:space="preserve"> of all the types of violations and their associated fines. You are allowed to submit a violation without a description and without a violator SIN. If you choose to submit without a violator SIN, the application will place the ticket on the primary owner of the entered VIN.</w:t>
+      </w:r>
+    </w:p>
+    <w:p>
+      <w:pPr>
+        <w:ind w:firstLine="720"/>
+        <w:rPr>
+          <w:rFonts w:ascii="Consolas" w:hAnsi="Consolas" w:cs="Courier New"/>
+          <w:lang w:val="en-US"/>
+        </w:rPr>
+      </w:pPr>
+      <w:r>
+        <w:rPr>
+          <w:rFonts w:ascii="Consolas" w:hAnsi="Consolas" w:cs="Courier New"/>
+          <w:lang w:val="en-US"/>
+        </w:rPr>
+        <w:t xml:space="preserve">APP4’s source code is stored </w:t>
+      </w:r>
+      <w:proofErr w:type="gramStart"/>
+      <w:r>
+        <w:rPr>
+          <w:rFonts w:ascii="Consolas" w:hAnsi="Consolas" w:cs="Courier New"/>
+          <w:lang w:val="en-US"/>
+        </w:rPr>
+        <w:t>in .</w:t>
+      </w:r>
+      <w:proofErr w:type="gramEnd"/>
+      <w:r>
+        <w:rPr>
+          <w:rFonts w:ascii="Consolas" w:hAnsi="Consolas" w:cs="Courier New"/>
+          <w:lang w:val="en-US"/>
+        </w:rPr>
+        <w:t>/apps/violation_records.py</w:t>
+      </w:r>
+    </w:p>
+    <w:p>
+      <w:pPr>
+        <w:rPr>
+          <w:rFonts w:ascii="Consolas" w:hAnsi="Consolas" w:cs="Courier New"/>
+          <w:lang w:val="en-US"/>
+        </w:rPr>
+      </w:pPr>
+    </w:p>
+    <w:p>
+      <w:pPr>
+        <w:rPr>
+          <w:rFonts w:ascii="Consolas" w:hAnsi="Consolas" w:cs="Courier New"/>
+          <w:b/>
+          <w:lang w:val="en-US"/>
+        </w:rPr>
+      </w:pPr>
+      <w:r>
+        <w:rPr>
+          <w:rFonts w:ascii="Consolas" w:hAnsi="Consolas" w:cs="Courier New"/>
+          <w:b/>
+          <w:lang w:val="en-US"/>
+        </w:rPr>
+        <w:lastRenderedPageBreak/>
         <w:t>2f</w:t>
       </w:r>
       <w:r>
@@ -1102,7 +1230,23 @@
           <w:rFonts w:ascii="Consolas" w:hAnsi="Consolas" w:cs="Courier New"/>
           <w:lang w:val="en-US"/>
         </w:rPr>
-        <w:t>Searching for personal information (i.e. Address, Birthday, driving class, etc)</w:t>
+        <w:t xml:space="preserve">Searching for personal information (i.e. Address, Birthday, driving class, </w:t>
+      </w:r>
+      <w:proofErr w:type="spellStart"/>
+      <w:r>
+        <w:rPr>
+          <w:rFonts w:ascii="Consolas" w:hAnsi="Consolas" w:cs="Courier New"/>
+          <w:lang w:val="en-US"/>
+        </w:rPr>
+        <w:t>etc</w:t>
+      </w:r>
+      <w:proofErr w:type="spellEnd"/>
+      <w:r>
+        <w:rPr>
+          <w:rFonts w:ascii="Consolas" w:hAnsi="Consolas" w:cs="Courier New"/>
+          <w:lang w:val="en-US"/>
+        </w:rPr>
+        <w:t>)</w:t>
       </w:r>
       <w:r>
         <w:rPr>
@@ -1132,7 +1276,23 @@
           <w:rFonts w:ascii="Consolas" w:hAnsi="Consolas" w:cs="Courier New"/>
           <w:lang w:val="en-US"/>
         </w:rPr>
-        <w:t>Searching for violation history (i.e. Ticket Number, Issuing Officer, location, fine, etc) by searching on a SIN or license number.</w:t>
+        <w:t xml:space="preserve">Searching for violation history (i.e. Ticket Number, Issuing Officer, location, fine, </w:t>
+      </w:r>
+      <w:proofErr w:type="spellStart"/>
+      <w:r>
+        <w:rPr>
+          <w:rFonts w:ascii="Consolas" w:hAnsi="Consolas" w:cs="Courier New"/>
+          <w:lang w:val="en-US"/>
+        </w:rPr>
+        <w:t>etc</w:t>
+      </w:r>
+      <w:proofErr w:type="spellEnd"/>
+      <w:r>
+        <w:rPr>
+          <w:rFonts w:ascii="Consolas" w:hAnsi="Consolas" w:cs="Courier New"/>
+          <w:lang w:val="en-US"/>
+        </w:rPr>
+        <w:t>) by searching on a SIN or license number.</w:t>
       </w:r>
     </w:p>
     <w:p>
@@ -1148,7 +1308,6 @@
           <w:rFonts w:ascii="Consolas" w:hAnsi="Consolas" w:cs="Courier New"/>
           <w:lang w:val="en-US"/>
         </w:rPr>
-        <w:lastRenderedPageBreak/>
         <w:t>iii.</w:t>
       </w:r>
       <w:r>
@@ -1195,7 +1354,23 @@
           <w:lang w:val="en-US"/>
         </w:rPr>
         <w:tab/>
-        <w:t>APP5’s source code is stored in ./apps/</w:t>
+        <w:t xml:space="preserve">APP5’s source code is stored </w:t>
+      </w:r>
+      <w:proofErr w:type="gramStart"/>
+      <w:r>
+        <w:rPr>
+          <w:rFonts w:ascii="Consolas" w:hAnsi="Consolas" w:cs="Courier New"/>
+          <w:lang w:val="en-US"/>
+        </w:rPr>
+        <w:t>in .</w:t>
+      </w:r>
+      <w:proofErr w:type="gramEnd"/>
+      <w:r>
+        <w:rPr>
+          <w:rFonts w:ascii="Consolas" w:hAnsi="Consolas" w:cs="Courier New"/>
+          <w:lang w:val="en-US"/>
+        </w:rPr>
+        <w:t>/apps/</w:t>
       </w:r>
       <w:r>
         <w:rPr>
@@ -1287,13 +1462,23 @@
         </w:rPr>
         <w:t xml:space="preserve">3a </w:t>
       </w:r>
-      <w:r>
-        <w:rPr>
-          <w:rFonts w:ascii="Consolas" w:hAnsi="Consolas" w:cs="Courier New"/>
-          <w:b/>
-          <w:lang w:val="en-US"/>
-        </w:rPr>
-        <w:t>i Design Choices</w:t>
+      <w:proofErr w:type="spellStart"/>
+      <w:r>
+        <w:rPr>
+          <w:rFonts w:ascii="Consolas" w:hAnsi="Consolas" w:cs="Courier New"/>
+          <w:b/>
+          <w:lang w:val="en-US"/>
+        </w:rPr>
+        <w:t>i</w:t>
+      </w:r>
+      <w:proofErr w:type="spellEnd"/>
+      <w:r>
+        <w:rPr>
+          <w:rFonts w:ascii="Consolas" w:hAnsi="Consolas" w:cs="Courier New"/>
+          <w:b/>
+          <w:lang w:val="en-US"/>
+        </w:rPr>
+        <w:t xml:space="preserve"> Design Choices</w:t>
       </w:r>
     </w:p>
     <w:p>
@@ -1446,7 +1631,25 @@
           <w:b/>
           <w:lang w:val="en-US"/>
         </w:rPr>
-        <w:t>3a ii Git Hub</w:t>
+        <w:t xml:space="preserve">3a ii </w:t>
+      </w:r>
+      <w:proofErr w:type="spellStart"/>
+      <w:r>
+        <w:rPr>
+          <w:rFonts w:ascii="Consolas" w:hAnsi="Consolas" w:cs="Courier New"/>
+          <w:b/>
+          <w:lang w:val="en-US"/>
+        </w:rPr>
+        <w:t>Git</w:t>
+      </w:r>
+      <w:proofErr w:type="spellEnd"/>
+      <w:r>
+        <w:rPr>
+          <w:rFonts w:ascii="Consolas" w:hAnsi="Consolas" w:cs="Courier New"/>
+          <w:b/>
+          <w:lang w:val="en-US"/>
+        </w:rPr>
+        <w:t xml:space="preserve"> Hub</w:t>
       </w:r>
     </w:p>
     <w:p>
@@ -1510,7 +1713,6 @@
           <w:rFonts w:ascii="Consolas" w:hAnsi="Consolas" w:cs="Courier New"/>
           <w:lang w:val="en-US"/>
         </w:rPr>
-        <w:lastRenderedPageBreak/>
         <w:tab/>
         <w:t>APP1, APP2, APP3 were produced by Devon Upton.</w:t>
       </w:r>
@@ -1600,7 +1802,23 @@
           <w:rFonts w:ascii="Consolas" w:hAnsi="Consolas" w:cs="Courier New"/>
           <w:lang w:val="en-US"/>
         </w:rPr>
-        <w:t>Start with building the fundamental frame for the application in TKinter, test that each entry and button are accessible and call the correct commands.</w:t>
+        <w:t xml:space="preserve">Start with building the fundamental frame for the application in </w:t>
+      </w:r>
+      <w:proofErr w:type="spellStart"/>
+      <w:r>
+        <w:rPr>
+          <w:rFonts w:ascii="Consolas" w:hAnsi="Consolas" w:cs="Courier New"/>
+          <w:lang w:val="en-US"/>
+        </w:rPr>
+        <w:t>TKinter</w:t>
+      </w:r>
+      <w:proofErr w:type="spellEnd"/>
+      <w:r>
+        <w:rPr>
+          <w:rFonts w:ascii="Consolas" w:hAnsi="Consolas" w:cs="Courier New"/>
+          <w:lang w:val="en-US"/>
+        </w:rPr>
+        <w:t>, test that each entry and button are accessible and call the correct commands.</w:t>
       </w:r>
     </w:p>
     <w:p>

</xml_diff>

<commit_message>
We never started tracking ARS.py, lol.
</commit_message>
<xml_diff>
--- a/designReport.docx
+++ b/designReport.docx
@@ -717,7 +717,21 @@
           <w:rFonts w:ascii="Consolas" w:hAnsi="Consolas" w:cs="Courier New"/>
           <w:lang w:val="en-US"/>
         </w:rPr>
-        <w:t xml:space="preserve">ies will ensure you are trying to submit data according to constrictions of the create table statements. There is also a “Add New Person” feature, which allows you to create a new person in the database for use with the applications. </w:t>
+        <w:t>ies will ensure you are trying to submit data according to constrictions of the create table statements. There is also a “Add New Person”</w:t>
+      </w:r>
+      <w:r>
+        <w:rPr>
+          <w:rFonts w:ascii="Consolas" w:hAnsi="Consolas" w:cs="Courier New"/>
+          <w:lang w:val="en-US"/>
+        </w:rPr>
+        <w:t xml:space="preserve"> widget</w:t>
+      </w:r>
+      <w:r>
+        <w:rPr>
+          <w:rFonts w:ascii="Consolas" w:hAnsi="Consolas" w:cs="Courier New"/>
+          <w:lang w:val="en-US"/>
+        </w:rPr>
+        <w:t xml:space="preserve">, which allows you to create a new person in the database for use with the applications. </w:t>
       </w:r>
     </w:p>
     <w:p>
@@ -849,6 +863,13 @@
         </w:rPr>
         <w:t xml:space="preserve"> are up to date.</w:t>
       </w:r>
+      <w:r>
+        <w:rPr>
+          <w:rFonts w:ascii="Consolas" w:hAnsi="Consolas" w:cs="Courier New"/>
+          <w:lang w:val="en-US"/>
+        </w:rPr>
+        <w:t xml:space="preserve"> This app makes use of the “Add New Person” widget.</w:t>
+      </w:r>
     </w:p>
     <w:p>
       <w:pPr>
@@ -945,9 +966,16 @@
         </w:rPr>
         <w:tab/>
       </w:r>
+      <w:r>
+        <w:rPr>
+          <w:rFonts w:ascii="Consolas" w:hAnsi="Consolas" w:cs="Courier New"/>
+          <w:lang w:val="en-US"/>
+        </w:rPr>
+        <w:t>In APP4 the user can enter the information to create a new license. The app ensures the unique constraint on SIN and License # are maintained when submitting data. This app also makes use of the “Add New Person” widget. You can also open the photo file you have selected and make sure that the picture is appropriate.</w:t>
+      </w:r>
       <w:bookmarkStart w:id="0" w:name="_GoBack"/>
-    </w:p>
-    <w:bookmarkEnd w:id="0"/>
+      <w:bookmarkEnd w:id="0"/>
+    </w:p>
     <w:p>
       <w:pPr>
         <w:ind w:firstLine="720"/>
@@ -1078,7 +1106,15 @@
           <w:rFonts w:ascii="Consolas" w:hAnsi="Consolas" w:cs="Courier New"/>
           <w:lang w:val="en-US"/>
         </w:rPr>
-        <w:t xml:space="preserve"> of all the types of violations and their associated fines. You are allowed to submit a violation without a description and without a violator SIN. If you choose to submit without a violator SIN, the application will place the ticket on the primary owner of the entered VIN.</w:t>
+        <w:t xml:space="preserve"> of all the types of violations and their associated fines. You are allowed to submit a violation without a description and without a violator SIN. If you choose to </w:t>
+      </w:r>
+      <w:r>
+        <w:rPr>
+          <w:rFonts w:ascii="Consolas" w:hAnsi="Consolas" w:cs="Courier New"/>
+          <w:lang w:val="en-US"/>
+        </w:rPr>
+        <w:lastRenderedPageBreak/>
+        <w:t>submit without a violator SIN, the application will place the ticket on the primary owner of the entered VIN.</w:t>
       </w:r>
     </w:p>
     <w:p>
@@ -1135,7 +1171,6 @@
           <w:b/>
           <w:lang w:val="en-US"/>
         </w:rPr>
-        <w:lastRenderedPageBreak/>
         <w:t>2f</w:t>
       </w:r>
       <w:r>
@@ -1575,6 +1610,7 @@
           <w:rFonts w:ascii="Consolas" w:hAnsi="Consolas" w:cs="Courier New"/>
           <w:lang w:val="en-US"/>
         </w:rPr>
+        <w:lastRenderedPageBreak/>
         <w:tab/>
       </w:r>
       <w:r>

</xml_diff>

<commit_message>
APP3 updates to designReport
</commit_message>
<xml_diff>
--- a/designReport.docx
+++ b/designReport.docx
@@ -426,23 +426,7 @@
           <w:rFonts w:ascii="Consolas" w:hAnsi="Consolas" w:cs="Courier New"/>
           <w:lang w:val="en-US"/>
         </w:rPr>
-        <w:t>gwynne.cs.ualberta.ca:</w:t>
-      </w:r>
-      <w:proofErr w:type="gramStart"/>
-      <w:r>
-        <w:rPr>
-          <w:rFonts w:ascii="Consolas" w:hAnsi="Consolas" w:cs="Courier New"/>
-          <w:lang w:val="en-US"/>
-        </w:rPr>
-        <w:t>1521:CRS</w:t>
-      </w:r>
-      <w:proofErr w:type="gramEnd"/>
-      <w:r>
-        <w:rPr>
-          <w:rFonts w:ascii="Consolas" w:hAnsi="Consolas" w:cs="Courier New"/>
-          <w:lang w:val="en-US"/>
-        </w:rPr>
-        <w:t xml:space="preserve"> will lead to the database stored at the given host ).</w:t>
+        <w:t>gwynne.cs.ualberta.ca:1521:CRS will lead to the database stored at the given host ).</w:t>
       </w:r>
       <w:r>
         <w:rPr>
@@ -630,14 +614,7 @@
           <w:rFonts w:ascii="Consolas" w:hAnsi="Consolas" w:cs="Courier New"/>
           <w:lang w:val="en-US"/>
         </w:rPr>
-        <w:t xml:space="preserve"> </w:t>
-      </w:r>
-      <w:r>
-        <w:rPr>
-          <w:rFonts w:ascii="Consolas" w:hAnsi="Consolas" w:cs="Courier New"/>
-          <w:lang w:val="en-US"/>
-        </w:rPr>
-        <w:t>ARS’s main interface calls each of the five major programs detailed below.</w:t>
+        <w:t xml:space="preserve"> ARS’s main interface calls each of the five major programs detailed below.</w:t>
       </w:r>
     </w:p>
     <w:p>
@@ -753,23 +730,7 @@
           <w:rFonts w:ascii="Consolas" w:hAnsi="Consolas" w:cs="Courier New"/>
           <w:lang w:val="en-US"/>
         </w:rPr>
-        <w:t xml:space="preserve">APP1’s source code is stored </w:t>
-      </w:r>
-      <w:proofErr w:type="gramStart"/>
-      <w:r>
-        <w:rPr>
-          <w:rFonts w:ascii="Consolas" w:hAnsi="Consolas" w:cs="Courier New"/>
-          <w:lang w:val="en-US"/>
-        </w:rPr>
-        <w:t>in .</w:t>
-      </w:r>
-      <w:proofErr w:type="gramEnd"/>
-      <w:r>
-        <w:rPr>
-          <w:rFonts w:ascii="Consolas" w:hAnsi="Consolas" w:cs="Courier New"/>
-          <w:lang w:val="en-US"/>
-        </w:rPr>
-        <w:t>/apps/new_vehicle_registration.py</w:t>
+        <w:t>APP1’s source code is stored in ./apps/new_vehicle_registration.py</w:t>
       </w:r>
     </w:p>
     <w:p>
@@ -886,21 +847,12 @@
         </w:rPr>
         <w:t xml:space="preserve">APP2’s source code is stored </w:t>
       </w:r>
-      <w:proofErr w:type="gramStart"/>
-      <w:r>
-        <w:rPr>
-          <w:rFonts w:ascii="Consolas" w:hAnsi="Consolas" w:cs="Courier New"/>
-          <w:lang w:val="en-US"/>
-        </w:rPr>
-        <w:t>in .</w:t>
-      </w:r>
-      <w:proofErr w:type="gramEnd"/>
-      <w:r>
-        <w:rPr>
-          <w:rFonts w:ascii="Consolas" w:hAnsi="Consolas" w:cs="Courier New"/>
-          <w:lang w:val="en-US"/>
-        </w:rPr>
-        <w:t>/apps/auto_transaction.py</w:t>
+      <w:r>
+        <w:rPr>
+          <w:rFonts w:ascii="Consolas" w:hAnsi="Consolas" w:cs="Courier New"/>
+          <w:lang w:val="en-US"/>
+        </w:rPr>
+        <w:t>in ./apps/auto_transaction.py</w:t>
       </w:r>
     </w:p>
     <w:p>
@@ -971,10 +923,24 @@
           <w:rFonts w:ascii="Consolas" w:hAnsi="Consolas" w:cs="Courier New"/>
           <w:lang w:val="en-US"/>
         </w:rPr>
-        <w:t>In APP4 the user can enter the information to create a new license. The app ensures the unique constraint on SIN and License # are maintained when submitting data. This app also makes use of the “Add New Person” widget. You can also open the photo file you have selected and make sure that the picture is appropriate.</w:t>
+        <w:t>In APP3</w:t>
       </w:r>
       <w:bookmarkStart w:id="0" w:name="_GoBack"/>
       <w:bookmarkEnd w:id="0"/>
+      <w:r>
+        <w:rPr>
+          <w:rFonts w:ascii="Consolas" w:hAnsi="Consolas" w:cs="Courier New"/>
+          <w:lang w:val="en-US"/>
+        </w:rPr>
+        <w:t xml:space="preserve"> the user can enter the information to create a new license. The app ensures the unique constraint on SIN and License # are maintained when submitting data. This app also makes use of the “Add New Person” widget. You can also open the photo file you have selected and make sure that the picture is appropriate.</w:t>
+      </w:r>
+      <w:r>
+        <w:rPr>
+          <w:rFonts w:ascii="Consolas" w:hAnsi="Consolas" w:cs="Courier New"/>
+          <w:lang w:val="en-US"/>
+        </w:rPr>
+        <w:t xml:space="preserve"> There is also a small conditions widget to add new conditions to the database for use with the app, and the “?” button will let you see all conditions in the database.</w:t>
+      </w:r>
     </w:p>
     <w:p>
       <w:pPr>
@@ -989,23 +955,7 @@
           <w:rFonts w:ascii="Consolas" w:hAnsi="Consolas" w:cs="Courier New"/>
           <w:lang w:val="en-US"/>
         </w:rPr>
-        <w:t xml:space="preserve">APP3’s source code is stored </w:t>
-      </w:r>
-      <w:proofErr w:type="gramStart"/>
-      <w:r>
-        <w:rPr>
-          <w:rFonts w:ascii="Consolas" w:hAnsi="Consolas" w:cs="Courier New"/>
-          <w:lang w:val="en-US"/>
-        </w:rPr>
-        <w:t>in .</w:t>
-      </w:r>
-      <w:proofErr w:type="gramEnd"/>
-      <w:r>
-        <w:rPr>
-          <w:rFonts w:ascii="Consolas" w:hAnsi="Consolas" w:cs="Courier New"/>
-          <w:lang w:val="en-US"/>
-        </w:rPr>
-        <w:t>/apps/</w:t>
+        <w:t>APP3’s source code is stored in ./apps/</w:t>
       </w:r>
       <w:r>
         <w:rPr>
@@ -1083,30 +1033,14 @@
           <w:rFonts w:ascii="Consolas" w:hAnsi="Consolas" w:cs="Courier New"/>
           <w:lang w:val="en-US"/>
         </w:rPr>
-        <w:t xml:space="preserve">The user can use APP4 to enter a Violation that has been issued. The format for date is preloaded and pressing the “?” beside the “Date Issued” column will allow the user to set the entry to the system time. Pressing the “?” by the </w:t>
-      </w:r>
-      <w:proofErr w:type="spellStart"/>
-      <w:r>
-        <w:rPr>
-          <w:rFonts w:ascii="Consolas" w:hAnsi="Consolas" w:cs="Courier New"/>
-          <w:lang w:val="en-US"/>
-        </w:rPr>
-        <w:t>vType</w:t>
-      </w:r>
-      <w:proofErr w:type="spellEnd"/>
-      <w:r>
-        <w:rPr>
-          <w:rFonts w:ascii="Consolas" w:hAnsi="Consolas" w:cs="Courier New"/>
-          <w:lang w:val="en-US"/>
-        </w:rPr>
-        <w:t xml:space="preserve"> entry will allow the user to pull up a list</w:t>
-      </w:r>
-      <w:r>
-        <w:rPr>
-          <w:rFonts w:ascii="Consolas" w:hAnsi="Consolas" w:cs="Courier New"/>
-          <w:lang w:val="en-US"/>
-        </w:rPr>
-        <w:t xml:space="preserve"> of all the types of violations and their associated fines. You are allowed to submit a violation without a description and without a violator SIN. If you choose to </w:t>
+        <w:t>The user can use APP4 to enter a Violation that has been issued. The format for date is preloaded and pressing the “?” beside the “Date Issued” column will allow the user to set the entry to the system time. Pressing the “?” by the vType entry will allow the user to pull up a list</w:t>
+      </w:r>
+      <w:r>
+        <w:rPr>
+          <w:rFonts w:ascii="Consolas" w:hAnsi="Consolas" w:cs="Courier New"/>
+          <w:lang w:val="en-US"/>
+        </w:rPr>
+        <w:t xml:space="preserve"> of all the types of violations and their associated fines. You are allowed to submit a </w:t>
       </w:r>
       <w:r>
         <w:rPr>
@@ -1114,7 +1048,7 @@
           <w:lang w:val="en-US"/>
         </w:rPr>
         <w:lastRenderedPageBreak/>
-        <w:t>submit without a violator SIN, the application will place the ticket on the primary owner of the entered VIN.</w:t>
+        <w:t>violation without a description and without a violator SIN. If you choose to submit without a violator SIN, the application will place the ticket on the primary owner of the entered VIN.</w:t>
       </w:r>
     </w:p>
     <w:p>
@@ -1130,23 +1064,7 @@
           <w:rFonts w:ascii="Consolas" w:hAnsi="Consolas" w:cs="Courier New"/>
           <w:lang w:val="en-US"/>
         </w:rPr>
-        <w:t xml:space="preserve">APP4’s source code is stored </w:t>
-      </w:r>
-      <w:proofErr w:type="gramStart"/>
-      <w:r>
-        <w:rPr>
-          <w:rFonts w:ascii="Consolas" w:hAnsi="Consolas" w:cs="Courier New"/>
-          <w:lang w:val="en-US"/>
-        </w:rPr>
-        <w:t>in .</w:t>
-      </w:r>
-      <w:proofErr w:type="gramEnd"/>
-      <w:r>
-        <w:rPr>
-          <w:rFonts w:ascii="Consolas" w:hAnsi="Consolas" w:cs="Courier New"/>
-          <w:lang w:val="en-US"/>
-        </w:rPr>
-        <w:t>/apps/violation_records.py</w:t>
+        <w:t>APP4’s source code is stored in ./apps/violation_records.py</w:t>
       </w:r>
     </w:p>
     <w:p>
@@ -1265,23 +1183,7 @@
           <w:rFonts w:ascii="Consolas" w:hAnsi="Consolas" w:cs="Courier New"/>
           <w:lang w:val="en-US"/>
         </w:rPr>
-        <w:t xml:space="preserve">Searching for personal information (i.e. Address, Birthday, driving class, </w:t>
-      </w:r>
-      <w:proofErr w:type="spellStart"/>
-      <w:r>
-        <w:rPr>
-          <w:rFonts w:ascii="Consolas" w:hAnsi="Consolas" w:cs="Courier New"/>
-          <w:lang w:val="en-US"/>
-        </w:rPr>
-        <w:t>etc</w:t>
-      </w:r>
-      <w:proofErr w:type="spellEnd"/>
-      <w:r>
-        <w:rPr>
-          <w:rFonts w:ascii="Consolas" w:hAnsi="Consolas" w:cs="Courier New"/>
-          <w:lang w:val="en-US"/>
-        </w:rPr>
-        <w:t>)</w:t>
+        <w:t>Searching for personal information (i.e. Address, Birthday, driving class, etc)</w:t>
       </w:r>
       <w:r>
         <w:rPr>
@@ -1311,23 +1213,7 @@
           <w:rFonts w:ascii="Consolas" w:hAnsi="Consolas" w:cs="Courier New"/>
           <w:lang w:val="en-US"/>
         </w:rPr>
-        <w:t xml:space="preserve">Searching for violation history (i.e. Ticket Number, Issuing Officer, location, fine, </w:t>
-      </w:r>
-      <w:proofErr w:type="spellStart"/>
-      <w:r>
-        <w:rPr>
-          <w:rFonts w:ascii="Consolas" w:hAnsi="Consolas" w:cs="Courier New"/>
-          <w:lang w:val="en-US"/>
-        </w:rPr>
-        <w:t>etc</w:t>
-      </w:r>
-      <w:proofErr w:type="spellEnd"/>
-      <w:r>
-        <w:rPr>
-          <w:rFonts w:ascii="Consolas" w:hAnsi="Consolas" w:cs="Courier New"/>
-          <w:lang w:val="en-US"/>
-        </w:rPr>
-        <w:t>) by searching on a SIN or license number.</w:t>
+        <w:t>Searching for violation history (i.e. Ticket Number, Issuing Officer, location, fine, etc) by searching on a SIN or license number.</w:t>
       </w:r>
     </w:p>
     <w:p>
@@ -1389,23 +1275,7 @@
           <w:lang w:val="en-US"/>
         </w:rPr>
         <w:tab/>
-        <w:t xml:space="preserve">APP5’s source code is stored </w:t>
-      </w:r>
-      <w:proofErr w:type="gramStart"/>
-      <w:r>
-        <w:rPr>
-          <w:rFonts w:ascii="Consolas" w:hAnsi="Consolas" w:cs="Courier New"/>
-          <w:lang w:val="en-US"/>
-        </w:rPr>
-        <w:t>in .</w:t>
-      </w:r>
-      <w:proofErr w:type="gramEnd"/>
-      <w:r>
-        <w:rPr>
-          <w:rFonts w:ascii="Consolas" w:hAnsi="Consolas" w:cs="Courier New"/>
-          <w:lang w:val="en-US"/>
-        </w:rPr>
-        <w:t>/apps/</w:t>
+        <w:t>APP5’s source code is stored in ./apps/</w:t>
       </w:r>
       <w:r>
         <w:rPr>
@@ -1497,23 +1367,13 @@
         </w:rPr>
         <w:t xml:space="preserve">3a </w:t>
       </w:r>
-      <w:proofErr w:type="spellStart"/>
-      <w:r>
-        <w:rPr>
-          <w:rFonts w:ascii="Consolas" w:hAnsi="Consolas" w:cs="Courier New"/>
-          <w:b/>
-          <w:lang w:val="en-US"/>
-        </w:rPr>
-        <w:t>i</w:t>
-      </w:r>
-      <w:proofErr w:type="spellEnd"/>
-      <w:r>
-        <w:rPr>
-          <w:rFonts w:ascii="Consolas" w:hAnsi="Consolas" w:cs="Courier New"/>
-          <w:b/>
-          <w:lang w:val="en-US"/>
-        </w:rPr>
-        <w:t xml:space="preserve"> Design Choices</w:t>
+      <w:r>
+        <w:rPr>
+          <w:rFonts w:ascii="Consolas" w:hAnsi="Consolas" w:cs="Courier New"/>
+          <w:b/>
+          <w:lang w:val="en-US"/>
+        </w:rPr>
+        <w:t>i Design Choices</w:t>
       </w:r>
     </w:p>
     <w:p>
@@ -1667,25 +1527,7 @@
           <w:b/>
           <w:lang w:val="en-US"/>
         </w:rPr>
-        <w:t xml:space="preserve">3a ii </w:t>
-      </w:r>
-      <w:proofErr w:type="spellStart"/>
-      <w:r>
-        <w:rPr>
-          <w:rFonts w:ascii="Consolas" w:hAnsi="Consolas" w:cs="Courier New"/>
-          <w:b/>
-          <w:lang w:val="en-US"/>
-        </w:rPr>
-        <w:t>Git</w:t>
-      </w:r>
-      <w:proofErr w:type="spellEnd"/>
-      <w:r>
-        <w:rPr>
-          <w:rFonts w:ascii="Consolas" w:hAnsi="Consolas" w:cs="Courier New"/>
-          <w:b/>
-          <w:lang w:val="en-US"/>
-        </w:rPr>
-        <w:t xml:space="preserve"> Hub</w:t>
+        <w:t>3a ii Git Hub</w:t>
       </w:r>
     </w:p>
     <w:p>
@@ -1750,7 +1592,14 @@
           <w:lang w:val="en-US"/>
         </w:rPr>
         <w:tab/>
-        <w:t>APP1, APP2, APP3 were produced by Devon Upton.</w:t>
+        <w:t xml:space="preserve">APP1, APP2, APP3, NewPersons App </w:t>
+      </w:r>
+      <w:r>
+        <w:rPr>
+          <w:rFonts w:ascii="Consolas" w:hAnsi="Consolas" w:cs="Courier New"/>
+          <w:lang w:val="en-US"/>
+        </w:rPr>
+        <w:t>were produced by Devon Upton.</w:t>
       </w:r>
       <w:r>
         <w:rPr>
@@ -1765,7 +1614,35 @@
           <w:lang w:val="en-US"/>
         </w:rPr>
         <w:tab/>
-        <w:t>APP4, APP5, the Main Window, and login was developed by Bennett Hreherchuk.</w:t>
+        <w:t xml:space="preserve">APP4, APP5, the </w:t>
+      </w:r>
+      <w:r>
+        <w:rPr>
+          <w:rFonts w:ascii="Consolas" w:hAnsi="Consolas" w:cs="Courier New"/>
+          <w:lang w:val="en-US"/>
+        </w:rPr>
+        <w:t>ARS.py</w:t>
+      </w:r>
+      <w:r>
+        <w:rPr>
+          <w:rFonts w:ascii="Consolas" w:hAnsi="Consolas" w:cs="Courier New"/>
+          <w:lang w:val="en-US"/>
+        </w:rPr>
+        <w:t>, and tableWidget.py</w:t>
+      </w:r>
+      <w:r>
+        <w:rPr>
+          <w:rFonts w:ascii="Consolas" w:hAnsi="Consolas" w:cs="Courier New"/>
+          <w:lang w:val="en-US"/>
+        </w:rPr>
+        <w:t xml:space="preserve"> </w:t>
+      </w:r>
+      <w:r>
+        <w:rPr>
+          <w:rFonts w:ascii="Consolas" w:hAnsi="Consolas" w:cs="Courier New"/>
+          <w:lang w:val="en-US"/>
+        </w:rPr>
+        <w:t>was developed by Bennett Hreherchuk.</w:t>
       </w:r>
     </w:p>
     <w:p>
@@ -1838,23 +1715,7 @@
           <w:rFonts w:ascii="Consolas" w:hAnsi="Consolas" w:cs="Courier New"/>
           <w:lang w:val="en-US"/>
         </w:rPr>
-        <w:t xml:space="preserve">Start with building the fundamental frame for the application in </w:t>
-      </w:r>
-      <w:proofErr w:type="spellStart"/>
-      <w:r>
-        <w:rPr>
-          <w:rFonts w:ascii="Consolas" w:hAnsi="Consolas" w:cs="Courier New"/>
-          <w:lang w:val="en-US"/>
-        </w:rPr>
-        <w:t>TKinter</w:t>
-      </w:r>
-      <w:proofErr w:type="spellEnd"/>
-      <w:r>
-        <w:rPr>
-          <w:rFonts w:ascii="Consolas" w:hAnsi="Consolas" w:cs="Courier New"/>
-          <w:lang w:val="en-US"/>
-        </w:rPr>
-        <w:t>, test that each entry and button are accessible and call the correct commands.</w:t>
+        <w:t>Start with building the fundamental frame for the application in TKinter, test that each entry and button are accessible and call the correct commands.</w:t>
       </w:r>
     </w:p>
     <w:p>

</xml_diff>